<commit_message>
added data infrastructure appraoches text  for P20 grant
</commit_message>
<xml_diff>
--- a/documents/grants/UB-ADR climate grant/budget justification RL.docx
+++ b/documents/grants/UB-ADR climate grant/budget justification RL.docx
@@ -4,10 +4,7 @@
   <w:body>
     <w:p>
       <w:r>
-        <w:t xml:space="preserve">The </w:t>
-      </w:r>
-      <w:r>
-        <w:t xml:space="preserve">Data Management &amp; Sharing (DMS) plan details our approach towards implementing </w:t>
+        <w:t xml:space="preserve">The Data Management &amp; Sharing (DMS) plan details our approach towards implementing </w:t>
       </w:r>
       <w:r>
         <w:t xml:space="preserve"> machine actionability and FAIR</w:t>
@@ -22,28 +19,13 @@
         <w:t>most of</w:t>
       </w:r>
       <w:r>
-        <w:t xml:space="preserve"> our infrastructure needs such as HIPAA compliant</w:t>
-      </w:r>
-      <w:r>
-        <w:t xml:space="preserve"> </w:t>
-      </w:r>
-      <w:r>
-        <w:t>storage</w:t>
-      </w:r>
-      <w:r>
-        <w:t xml:space="preserve"> servers, high-performance-computer </w:t>
+        <w:t xml:space="preserve"> our infrastructure needs such as HIPAA compliant storage servers, high-performance-computer </w:t>
       </w:r>
       <w:r>
         <w:t>clusters,</w:t>
       </w:r>
       <w:r>
-        <w:t xml:space="preserve"> and </w:t>
-      </w:r>
-      <w:r>
-        <w:t>licenses for proprietary software</w:t>
-      </w:r>
-      <w:r>
-        <w:t xml:space="preserve">. </w:t>
+        <w:t xml:space="preserve"> and licenses for proprietary software. </w:t>
       </w:r>
       <w:r>
         <w:t>However, there are still</w:t>
@@ -77,11 +59,34 @@
       <w:r>
         <w:t xml:space="preserve">(full stack component-based JavaScript frameworks) to deliver the most performant and cost-effective solutions for this project. Specific services along with year budgets </w:t>
       </w:r>
-      <w:r>
-        <w:t>include</w:t>
-      </w:r>
-      <w:r>
-        <w:t xml:space="preserve">: Azure Blob storage ($0 - $1000), Azure static web app hosting ($0 - $200 per year), commercial APIs such as </w:t>
+      <w:proofErr w:type="gramStart"/>
+      <w:r>
+        <w:t>include:</w:t>
+      </w:r>
+      <w:proofErr w:type="gramEnd"/>
+      <w:r>
+        <w:t xml:space="preserve"> Azure Blob</w:t>
+      </w:r>
+      <w:r>
+        <w:t>/Data-Lake</w:t>
+      </w:r>
+      <w:r>
+        <w:t xml:space="preserve"> storage ($0 - $1000),</w:t>
+      </w:r>
+      <w:r>
+        <w:t xml:space="preserve"> </w:t>
+      </w:r>
+      <w:r>
+        <w:t xml:space="preserve">Azure </w:t>
+      </w:r>
+      <w:r>
+        <w:t>Synapse</w:t>
+      </w:r>
+      <w:r>
+        <w:t xml:space="preserve"> storage ($0 - $1000), </w:t>
+      </w:r>
+      <w:r>
+        <w:t xml:space="preserve"> Azure static web app hosting ($0 - $200 per year), commercial APIs such as </w:t>
       </w:r>
       <w:proofErr w:type="spellStart"/>
       <w:r>
@@ -94,7 +99,15 @@
     </w:p>
     <w:p>
       <w:r>
-        <w:t>Secondly, we want to explicitly include funding for AI-assistance. We believe that AI has become a hig</w:t>
+        <w:t xml:space="preserve">Secondly, we want to explicitly include funding for </w:t>
+      </w:r>
+      <w:proofErr w:type="gramStart"/>
+      <w:r>
+        <w:t>AI-assistance</w:t>
+      </w:r>
+      <w:proofErr w:type="gramEnd"/>
+      <w:r>
+        <w:t>. We believe that AI has become a hig</w:t>
       </w:r>
       <w:r>
         <w:t xml:space="preserve">h  </w:t>
@@ -117,10 +130,7 @@
         <w:t>natural</w:t>
       </w:r>
       <w:r>
-        <w:t xml:space="preserve"> language </w:t>
-      </w:r>
-      <w:r>
-        <w:t xml:space="preserve">AI model </w:t>
+        <w:t xml:space="preserve"> language AI model </w:t>
       </w:r>
       <w:proofErr w:type="spellStart"/>
       <w:r>
@@ -128,10 +138,7 @@
       </w:r>
       <w:proofErr w:type="spellEnd"/>
       <w:r>
-        <w:t xml:space="preserve"> </w:t>
-      </w:r>
-      <w:r>
-        <w:t xml:space="preserve">($240 per person per year) to accelerate coding, writing and knowledge acquisition. Secondly, </w:t>
+        <w:t xml:space="preserve"> ($240 per person per year) to accelerate coding, writing and knowledge acquisition. Secondly, </w:t>
       </w:r>
       <w:proofErr w:type="spellStart"/>
       <w:r>
@@ -145,7 +152,15 @@
         <w:t>assist</w:t>
       </w:r>
       <w:r>
-        <w:t xml:space="preserve"> our teams in image based tasks such as web design, UI/UX, dissemination content design. </w:t>
+        <w:t xml:space="preserve"> our teams in </w:t>
+      </w:r>
+      <w:proofErr w:type="gramStart"/>
+      <w:r>
+        <w:t>image based</w:t>
+      </w:r>
+      <w:proofErr w:type="gramEnd"/>
+      <w:r>
+        <w:t xml:space="preserve"> tasks such as web design, UI/UX, dissemination content design. </w:t>
       </w:r>
     </w:p>
     <w:p>
@@ -1095,6 +1110,7 @@
   <w:style w:type="character" w:default="1" w:styleId="DefaultParagraphFont">
     <w:name w:val="Default Paragraph Font"/>
     <w:uiPriority w:val="1"/>
+    <w:semiHidden/>
     <w:unhideWhenUsed/>
   </w:style>
   <w:style w:type="table" w:default="1" w:styleId="TableNormal">

</xml_diff>